<commit_message>
Wrote 2nd draft for (2.2 Product Functions)
</commit_message>
<xml_diff>
--- a/SRS_document/Drafts/2._Overall_Description/2.2_Product_Functions.docx
+++ b/SRS_document/Drafts/2._Overall_Description/2.2_Product_Functions.docx
@@ -413,6 +413,77 @@
       <w:pPr>
         <w:spacing w:before="100" w:beforeAutospacing="1" w:after="100" w:afterAutospacing="1" w:line="240" w:lineRule="auto"/>
       </w:pPr>
+    </w:p>
+    <w:p>
+      <w:pPr>
+        <w:spacing w:before="100" w:beforeAutospacing="1" w:after="100" w:afterAutospacing="1" w:line="240" w:lineRule="auto"/>
+      </w:pPr>
+    </w:p>
+    <w:p>
+      <w:pPr>
+        <w:spacing w:before="100" w:beforeAutospacing="1" w:after="100" w:afterAutospacing="1" w:line="240" w:lineRule="auto"/>
+      </w:pPr>
+    </w:p>
+    <w:p>
+      <w:pPr>
+        <w:rPr>
+          <w:b/>
+          <w:bCs/>
+        </w:rPr>
+      </w:pPr>
+      <w:r>
+        <w:rPr>
+          <w:b/>
+          <w:bCs/>
+        </w:rPr>
+        <w:lastRenderedPageBreak/>
+        <w:t>Draft 2: Paragraph Format Only (Smooth and Descriptive)</w:t>
+      </w:r>
+    </w:p>
+    <w:p>
+      <w:r>
+        <w:rPr>
+          <w:b/>
+          <w:bCs/>
+        </w:rPr>
+        <w:t>2.2 Product Functions</w:t>
+      </w:r>
+    </w:p>
+    <w:p>
+      <w:r>
+        <w:t xml:space="preserve">The current version of </w:t>
+      </w:r>
+      <w:proofErr w:type="spellStart"/>
+      <w:r>
+        <w:t>Syarti</w:t>
+      </w:r>
+      <w:proofErr w:type="spellEnd"/>
+      <w:r>
+        <w:t xml:space="preserve"> serves as a front-end-only prototype, presenting a visually interactive homepage with several non-functional user interface components. These include a navigation bar, a booking form for selecting pickup/drop-off locations and dates, a featured cars section showcasing high-demand vehicles, and a testimonials section displaying fictional customer ratings and feedback. While no dynamic functionality is implemented yet, these elements provide the structural foundation for future features.</w:t>
+      </w:r>
+    </w:p>
+    <w:p>
+      <w:r>
+        <w:t>Planned features for customers include browsing the full catalog of available cars, booking and canceling reservations, and performing secure online payments. Customers will be able to manage their profiles, change passwords, manage payment methods, and request modifications to legal documents. Additionally, customers can submit feedback after using a car and browse reviews from other users to inform their rental choices.</w:t>
+      </w:r>
+    </w:p>
+    <w:p>
+      <w:r>
+        <w:t>For administrators, the system will include real-time fleet management (such as adding or removing cars), processing customer bookings, and handling car service schedules. Admins will also oversee customer profiles, manage documentation, generate accounting reports (e.g., taxes, fuel, and insurance expenses), and control promotional offers and pricing across the platform.</w:t>
+      </w:r>
+    </w:p>
+    <w:p>
+      <w:r>
+        <w:t>The system also introduces distinct employee roles. Pickup/</w:t>
+      </w:r>
+      <w:proofErr w:type="spellStart"/>
+      <w:r>
+        <w:t>dropoff</w:t>
+      </w:r>
+      <w:proofErr w:type="spellEnd"/>
+      <w:r>
+        <w:t xml:space="preserve"> handlers will manage the physical transfer of vehicles to customers and access customer contact info for coordination. Fleet managers will update vehicle data and handle technical documentation. Legal verifiers will validate IDs, passports, and licenses while conducting background checks. Accountants will review all financial reports and track company-wide expenses. These roles ensure operational integrity and division of responsibilities across the system.</w:t>
+      </w:r>
     </w:p>
     <w:p/>
     <w:sectPr>
@@ -1846,7 +1917,6 @@
   <w:style w:type="character" w:default="1" w:styleId="DefaultParagraphFont">
     <w:name w:val="Default Paragraph Font"/>
     <w:uiPriority w:val="1"/>
-    <w:semiHidden/>
     <w:unhideWhenUsed/>
   </w:style>
   <w:style w:type="table" w:default="1" w:styleId="TableNormal">

</xml_diff>

<commit_message>
Wrote 3rd draft for (2.2 Product Functions)
</commit_message>
<xml_diff>
--- a/SRS_document/Drafts/2._Overall_Description/2.2_Product_Functions.docx
+++ b/SRS_document/Drafts/2._Overall_Description/2.2_Product_Functions.docx
@@ -54,15 +54,7 @@
         <w:spacing w:before="100" w:beforeAutospacing="1" w:after="100" w:afterAutospacing="1"/>
       </w:pPr>
       <w:r>
-        <w:t xml:space="preserve">The </w:t>
-      </w:r>
-      <w:proofErr w:type="spellStart"/>
-      <w:r>
-        <w:t>Syarti</w:t>
-      </w:r>
-      <w:proofErr w:type="spellEnd"/>
-      <w:r>
-        <w:t xml:space="preserve"> Car Rental Management System offers or plans to offer the following major functionalities:</w:t>
+        <w:t>The Syarti Car Rental Management System offers or plans to offer the following major functionalities:</w:t>
       </w:r>
     </w:p>
     <w:p>
@@ -451,15 +443,7 @@
     </w:p>
     <w:p>
       <w:r>
-        <w:t xml:space="preserve">The current version of </w:t>
-      </w:r>
-      <w:proofErr w:type="spellStart"/>
-      <w:r>
-        <w:t>Syarti</w:t>
-      </w:r>
-      <w:proofErr w:type="spellEnd"/>
-      <w:r>
-        <w:t xml:space="preserve"> serves as a front-end-only prototype, presenting a visually interactive homepage with several non-functional user interface components. These include a navigation bar, a booking form for selecting pickup/drop-off locations and dates, a featured cars section showcasing high-demand vehicles, and a testimonials section displaying fictional customer ratings and feedback. While no dynamic functionality is implemented yet, these elements provide the structural foundation for future features.</w:t>
+        <w:t>The current version of Syarti serves as a front-end-only prototype, presenting a visually interactive homepage with several non-functional user interface components. These include a navigation bar, a booking form for selecting pickup/drop-off locations and dates, a featured cars section showcasing high-demand vehicles, and a testimonials section displaying fictional customer ratings and feedback. While no dynamic functionality is implemented yet, these elements provide the structural foundation for future features.</w:t>
       </w:r>
     </w:p>
     <w:p>
@@ -474,15 +458,393 @@
     </w:p>
     <w:p>
       <w:r>
-        <w:t>The system also introduces distinct employee roles. Pickup/</w:t>
-      </w:r>
-      <w:proofErr w:type="spellStart"/>
-      <w:r>
-        <w:t>dropoff</w:t>
-      </w:r>
-      <w:proofErr w:type="spellEnd"/>
-      <w:r>
-        <w:t xml:space="preserve"> handlers will manage the physical transfer of vehicles to customers and access customer contact info for coordination. Fleet managers will update vehicle data and handle technical documentation. Legal verifiers will validate IDs, passports, and licenses while conducting background checks. Accountants will review all financial reports and track company-wide expenses. These roles ensure operational integrity and division of responsibilities across the system.</w:t>
+        <w:t>The system also introduces distinct employee roles. Pickup/dropoff handlers will manage the physical transfer of vehicles to customers and access customer contact info for coordination. Fleet managers will update vehicle data and handle technical documentation. Legal verifiers will validate IDs, passports, and licenses while conducting background checks. Accountants will review all financial reports and track company-wide expenses. These roles ensure operational integrity and division of responsibilities across the system.</w:t>
+      </w:r>
+    </w:p>
+    <w:p/>
+    <w:p/>
+    <w:p/>
+    <w:p/>
+    <w:p/>
+    <w:p/>
+    <w:p/>
+    <w:p/>
+    <w:p/>
+    <w:p/>
+    <w:p/>
+    <w:p/>
+    <w:p/>
+    <w:p>
+      <w:r>
+        <w:t xml:space="preserve">Draft 3: </w:t>
+      </w:r>
+      <w:r>
+        <w:rPr>
+          <w:b/>
+          <w:bCs/>
+        </w:rPr>
+        <w:t>Mixed Format</w:t>
+      </w:r>
+      <w:r>
+        <w:t xml:space="preserve"> (Intro Paragraph + Bullet List)</w:t>
+      </w:r>
+    </w:p>
+    <w:p>
+      <w:pPr>
+        <w:pStyle w:val="NormalWeb"/>
+      </w:pPr>
+      <w:r>
+        <w:rPr>
+          <w:rStyle w:val="Strong"/>
+          <w:rFonts w:eastAsiaTheme="majorEastAsia"/>
+        </w:rPr>
+        <w:t>2.2 Product Functions</w:t>
+      </w:r>
+    </w:p>
+    <w:p>
+      <w:pPr>
+        <w:pStyle w:val="NormalWeb"/>
+      </w:pPr>
+      <w:r>
+        <w:t>Syarti currently operates as a front-end-only web prototype with limited static features. The implemented home page provides users with a visually structured experience, laying the groundwork for more advanced functionality. The core logic and dynamic interactions remain under development, with extensive features planned for different user roles in future phases.</w:t>
+      </w:r>
+    </w:p>
+    <w:p>
+      <w:pPr>
+        <w:pStyle w:val="Heading3"/>
+      </w:pPr>
+      <w:r>
+        <w:rPr>
+          <w:rFonts w:ascii="Segoe UI Emoji" w:hAnsi="Segoe UI Emoji" w:cs="Segoe UI Emoji"/>
+        </w:rPr>
+        <w:t>🔹</w:t>
+      </w:r>
+      <w:r>
+        <w:t xml:space="preserve"> Implemented UI Features:</w:t>
+      </w:r>
+    </w:p>
+    <w:p>
+      <w:pPr>
+        <w:pStyle w:val="NormalWeb"/>
+        <w:numPr>
+          <w:ilvl w:val="0"/>
+          <w:numId w:val="25"/>
+        </w:numPr>
+      </w:pPr>
+      <w:r>
+        <w:t>Navigation bar for accessing different sections.</w:t>
+      </w:r>
+    </w:p>
+    <w:p>
+      <w:pPr>
+        <w:pStyle w:val="NormalWeb"/>
+        <w:numPr>
+          <w:ilvl w:val="0"/>
+          <w:numId w:val="25"/>
+        </w:numPr>
+      </w:pPr>
+      <w:r>
+        <w:t>Booking form for selecting location and dates.</w:t>
+      </w:r>
+    </w:p>
+    <w:p>
+      <w:pPr>
+        <w:pStyle w:val="NormalWeb"/>
+        <w:numPr>
+          <w:ilvl w:val="0"/>
+          <w:numId w:val="25"/>
+        </w:numPr>
+      </w:pPr>
+      <w:r>
+        <w:t>Static car listing with pricing and specifications.</w:t>
+      </w:r>
+    </w:p>
+    <w:p>
+      <w:pPr>
+        <w:pStyle w:val="NormalWeb"/>
+        <w:numPr>
+          <w:ilvl w:val="0"/>
+          <w:numId w:val="25"/>
+        </w:numPr>
+      </w:pPr>
+      <w:r>
+        <w:t>View All Cars button.</w:t>
+      </w:r>
+    </w:p>
+    <w:p>
+      <w:pPr>
+        <w:pStyle w:val="NormalWeb"/>
+        <w:numPr>
+          <w:ilvl w:val="0"/>
+          <w:numId w:val="25"/>
+        </w:numPr>
+      </w:pPr>
+      <w:r>
+        <w:t>Testimonials and customer ratings.</w:t>
+      </w:r>
+    </w:p>
+    <w:p>
+      <w:pPr>
+        <w:pStyle w:val="Heading3"/>
+      </w:pPr>
+      <w:r>
+        <w:rPr>
+          <w:rFonts w:ascii="Segoe UI Emoji" w:hAnsi="Segoe UI Emoji" w:cs="Segoe UI Emoji"/>
+        </w:rPr>
+        <w:t>🔹</w:t>
+      </w:r>
+      <w:r>
+        <w:t xml:space="preserve"> Planned Functional Features:</w:t>
+      </w:r>
+    </w:p>
+    <w:p>
+      <w:pPr>
+        <w:pStyle w:val="NormalWeb"/>
+      </w:pPr>
+      <w:r>
+        <w:rPr>
+          <w:rStyle w:val="Strong"/>
+          <w:rFonts w:eastAsiaTheme="majorEastAsia"/>
+        </w:rPr>
+        <w:t>Customer Role:</w:t>
+      </w:r>
+    </w:p>
+    <w:p>
+      <w:pPr>
+        <w:pStyle w:val="NormalWeb"/>
+        <w:numPr>
+          <w:ilvl w:val="0"/>
+          <w:numId w:val="26"/>
+        </w:numPr>
+      </w:pPr>
+      <w:r>
+        <w:t>Book, cancel, and manage reservations.</w:t>
+      </w:r>
+    </w:p>
+    <w:p>
+      <w:pPr>
+        <w:pStyle w:val="NormalWeb"/>
+        <w:numPr>
+          <w:ilvl w:val="0"/>
+          <w:numId w:val="26"/>
+        </w:numPr>
+      </w:pPr>
+      <w:r>
+        <w:t>Secure online payments.</w:t>
+      </w:r>
+    </w:p>
+    <w:p>
+      <w:pPr>
+        <w:pStyle w:val="NormalWeb"/>
+        <w:numPr>
+          <w:ilvl w:val="0"/>
+          <w:numId w:val="26"/>
+        </w:numPr>
+      </w:pPr>
+      <w:r>
+        <w:t>View rental history.</w:t>
+      </w:r>
+    </w:p>
+    <w:p>
+      <w:pPr>
+        <w:pStyle w:val="NormalWeb"/>
+        <w:numPr>
+          <w:ilvl w:val="0"/>
+          <w:numId w:val="26"/>
+        </w:numPr>
+      </w:pPr>
+      <w:r>
+        <w:t>Manage account details, legal documents, and payment options.</w:t>
+      </w:r>
+    </w:p>
+    <w:p>
+      <w:pPr>
+        <w:pStyle w:val="NormalWeb"/>
+        <w:numPr>
+          <w:ilvl w:val="0"/>
+          <w:numId w:val="26"/>
+        </w:numPr>
+      </w:pPr>
+      <w:r>
+        <w:t>Submit and view customer feedback.</w:t>
+      </w:r>
+    </w:p>
+    <w:p>
+      <w:pPr>
+        <w:pStyle w:val="NormalWeb"/>
+      </w:pPr>
+      <w:r>
+        <w:rPr>
+          <w:rStyle w:val="Strong"/>
+          <w:rFonts w:eastAsiaTheme="majorEastAsia"/>
+        </w:rPr>
+        <w:t>Admin Role:</w:t>
+      </w:r>
+    </w:p>
+    <w:p>
+      <w:pPr>
+        <w:pStyle w:val="NormalWeb"/>
+        <w:numPr>
+          <w:ilvl w:val="0"/>
+          <w:numId w:val="27"/>
+        </w:numPr>
+      </w:pPr>
+      <w:r>
+        <w:t>Real-time vehicle inventory management.</w:t>
+      </w:r>
+    </w:p>
+    <w:p>
+      <w:pPr>
+        <w:pStyle w:val="NormalWeb"/>
+        <w:numPr>
+          <w:ilvl w:val="0"/>
+          <w:numId w:val="27"/>
+        </w:numPr>
+      </w:pPr>
+      <w:r>
+        <w:t>Approve or reject bookings.</w:t>
+      </w:r>
+    </w:p>
+    <w:p>
+      <w:pPr>
+        <w:pStyle w:val="NormalWeb"/>
+        <w:numPr>
+          <w:ilvl w:val="0"/>
+          <w:numId w:val="27"/>
+        </w:numPr>
+      </w:pPr>
+      <w:r>
+        <w:t>Oversee customer accounts and documents.</w:t>
+      </w:r>
+    </w:p>
+    <w:p>
+      <w:pPr>
+        <w:pStyle w:val="NormalWeb"/>
+        <w:numPr>
+          <w:ilvl w:val="0"/>
+          <w:numId w:val="27"/>
+        </w:numPr>
+      </w:pPr>
+      <w:r>
+        <w:t>Generate car services reports.</w:t>
+      </w:r>
+    </w:p>
+    <w:p>
+      <w:pPr>
+        <w:pStyle w:val="NormalWeb"/>
+        <w:numPr>
+          <w:ilvl w:val="0"/>
+          <w:numId w:val="27"/>
+        </w:numPr>
+      </w:pPr>
+      <w:r>
+        <w:t>Track expenses, taxes, and financial reports.</w:t>
+      </w:r>
+    </w:p>
+    <w:p>
+      <w:pPr>
+        <w:pStyle w:val="NormalWeb"/>
+        <w:numPr>
+          <w:ilvl w:val="0"/>
+          <w:numId w:val="27"/>
+        </w:numPr>
+      </w:pPr>
+      <w:r>
+        <w:t>Control home page offers and pricing rules.</w:t>
+      </w:r>
+    </w:p>
+    <w:p>
+      <w:pPr>
+        <w:pStyle w:val="NormalWeb"/>
+      </w:pPr>
+      <w:r>
+        <w:rPr>
+          <w:rStyle w:val="Strong"/>
+          <w:rFonts w:eastAsiaTheme="majorEastAsia"/>
+        </w:rPr>
+        <w:t>Employee Roles:</w:t>
+      </w:r>
+    </w:p>
+    <w:p>
+      <w:pPr>
+        <w:pStyle w:val="NormalWeb"/>
+        <w:numPr>
+          <w:ilvl w:val="0"/>
+          <w:numId w:val="28"/>
+        </w:numPr>
+      </w:pPr>
+      <w:r>
+        <w:rPr>
+          <w:rStyle w:val="Strong"/>
+          <w:rFonts w:eastAsiaTheme="majorEastAsia"/>
+        </w:rPr>
+        <w:t>Pickup/Dropoff Handlers:</w:t>
+      </w:r>
+      <w:r>
+        <w:t> View accepted car bookings, assign themselves to car handoffs, view customer booking data and his contact info.</w:t>
+      </w:r>
+    </w:p>
+    <w:p>
+      <w:pPr>
+        <w:pStyle w:val="NormalWeb"/>
+        <w:numPr>
+          <w:ilvl w:val="0"/>
+          <w:numId w:val="28"/>
+        </w:numPr>
+      </w:pPr>
+      <w:r>
+        <w:rPr>
+          <w:rStyle w:val="Strong"/>
+          <w:rFonts w:eastAsiaTheme="majorEastAsia"/>
+        </w:rPr>
+        <w:t>Fleet Managers:</w:t>
+      </w:r>
+      <w:r>
+        <w:t xml:space="preserve"> Manges car details (add, remove, update), insurance and registrations, service logs.</w:t>
+      </w:r>
+    </w:p>
+    <w:p>
+      <w:pPr>
+        <w:pStyle w:val="NormalWeb"/>
+        <w:numPr>
+          <w:ilvl w:val="0"/>
+          <w:numId w:val="28"/>
+        </w:numPr>
+      </w:pPr>
+      <w:r>
+        <w:rPr>
+          <w:rStyle w:val="Strong"/>
+          <w:rFonts w:eastAsiaTheme="majorEastAsia"/>
+        </w:rPr>
+        <w:t>Legal Verifiers:</w:t>
+      </w:r>
+      <w:r>
+        <w:t xml:space="preserve"> Review and validate customers' IDs or Passports, licenses, cars' insurances and </w:t>
+      </w:r>
+      <w:r>
+        <w:t>registrations</w:t>
+      </w:r>
+      <w:r>
+        <w:t>, and run background checks</w:t>
+      </w:r>
+    </w:p>
+    <w:p>
+      <w:pPr>
+        <w:pStyle w:val="NormalWeb"/>
+        <w:numPr>
+          <w:ilvl w:val="0"/>
+          <w:numId w:val="28"/>
+        </w:numPr>
+      </w:pPr>
+      <w:r>
+        <w:rPr>
+          <w:rStyle w:val="Strong"/>
+          <w:rFonts w:eastAsiaTheme="majorEastAsia"/>
+        </w:rPr>
+        <w:t>Accountants:</w:t>
+      </w:r>
+      <w:r>
+        <w:t xml:space="preserve"> Review all tax and expense reports (fuel, insurances, registrations, maintenance fees).</w:t>
       </w:r>
     </w:p>
     <w:p/>
@@ -596,6 +958,304 @@
     </w:lvl>
   </w:abstractNum>
   <w:abstractNum w:abstractNumId="1" w15:restartNumberingAfterBreak="0">
+    <w:nsid w:val="38387A04"/>
+    <w:multiLevelType w:val="multilevel"/>
+    <w:tmpl w:val="7FD203EA"/>
+    <w:lvl w:ilvl="0">
+      <w:start w:val="1"/>
+      <w:numFmt w:val="bullet"/>
+      <w:lvlText w:val=""/>
+      <w:lvlJc w:val="left"/>
+      <w:pPr>
+        <w:tabs>
+          <w:tab w:val="num" w:pos="720"/>
+        </w:tabs>
+        <w:ind w:left="720" w:hanging="360"/>
+      </w:pPr>
+      <w:rPr>
+        <w:rFonts w:ascii="Symbol" w:hAnsi="Symbol" w:hint="default"/>
+        <w:sz w:val="20"/>
+      </w:rPr>
+    </w:lvl>
+    <w:lvl w:ilvl="1" w:tentative="1">
+      <w:start w:val="1"/>
+      <w:numFmt w:val="bullet"/>
+      <w:lvlText w:val="o"/>
+      <w:lvlJc w:val="left"/>
+      <w:pPr>
+        <w:tabs>
+          <w:tab w:val="num" w:pos="1440"/>
+        </w:tabs>
+        <w:ind w:left="1440" w:hanging="360"/>
+      </w:pPr>
+      <w:rPr>
+        <w:rFonts w:ascii="Courier New" w:hAnsi="Courier New" w:hint="default"/>
+        <w:sz w:val="20"/>
+      </w:rPr>
+    </w:lvl>
+    <w:lvl w:ilvl="2" w:tentative="1">
+      <w:start w:val="1"/>
+      <w:numFmt w:val="bullet"/>
+      <w:lvlText w:val=""/>
+      <w:lvlJc w:val="left"/>
+      <w:pPr>
+        <w:tabs>
+          <w:tab w:val="num" w:pos="2160"/>
+        </w:tabs>
+        <w:ind w:left="2160" w:hanging="360"/>
+      </w:pPr>
+      <w:rPr>
+        <w:rFonts w:ascii="Wingdings" w:hAnsi="Wingdings" w:hint="default"/>
+        <w:sz w:val="20"/>
+      </w:rPr>
+    </w:lvl>
+    <w:lvl w:ilvl="3" w:tentative="1">
+      <w:start w:val="1"/>
+      <w:numFmt w:val="bullet"/>
+      <w:lvlText w:val=""/>
+      <w:lvlJc w:val="left"/>
+      <w:pPr>
+        <w:tabs>
+          <w:tab w:val="num" w:pos="2880"/>
+        </w:tabs>
+        <w:ind w:left="2880" w:hanging="360"/>
+      </w:pPr>
+      <w:rPr>
+        <w:rFonts w:ascii="Wingdings" w:hAnsi="Wingdings" w:hint="default"/>
+        <w:sz w:val="20"/>
+      </w:rPr>
+    </w:lvl>
+    <w:lvl w:ilvl="4" w:tentative="1">
+      <w:start w:val="1"/>
+      <w:numFmt w:val="bullet"/>
+      <w:lvlText w:val=""/>
+      <w:lvlJc w:val="left"/>
+      <w:pPr>
+        <w:tabs>
+          <w:tab w:val="num" w:pos="3600"/>
+        </w:tabs>
+        <w:ind w:left="3600" w:hanging="360"/>
+      </w:pPr>
+      <w:rPr>
+        <w:rFonts w:ascii="Wingdings" w:hAnsi="Wingdings" w:hint="default"/>
+        <w:sz w:val="20"/>
+      </w:rPr>
+    </w:lvl>
+    <w:lvl w:ilvl="5" w:tentative="1">
+      <w:start w:val="1"/>
+      <w:numFmt w:val="bullet"/>
+      <w:lvlText w:val=""/>
+      <w:lvlJc w:val="left"/>
+      <w:pPr>
+        <w:tabs>
+          <w:tab w:val="num" w:pos="4320"/>
+        </w:tabs>
+        <w:ind w:left="4320" w:hanging="360"/>
+      </w:pPr>
+      <w:rPr>
+        <w:rFonts w:ascii="Wingdings" w:hAnsi="Wingdings" w:hint="default"/>
+        <w:sz w:val="20"/>
+      </w:rPr>
+    </w:lvl>
+    <w:lvl w:ilvl="6" w:tentative="1">
+      <w:start w:val="1"/>
+      <w:numFmt w:val="bullet"/>
+      <w:lvlText w:val=""/>
+      <w:lvlJc w:val="left"/>
+      <w:pPr>
+        <w:tabs>
+          <w:tab w:val="num" w:pos="5040"/>
+        </w:tabs>
+        <w:ind w:left="5040" w:hanging="360"/>
+      </w:pPr>
+      <w:rPr>
+        <w:rFonts w:ascii="Wingdings" w:hAnsi="Wingdings" w:hint="default"/>
+        <w:sz w:val="20"/>
+      </w:rPr>
+    </w:lvl>
+    <w:lvl w:ilvl="7" w:tentative="1">
+      <w:start w:val="1"/>
+      <w:numFmt w:val="bullet"/>
+      <w:lvlText w:val=""/>
+      <w:lvlJc w:val="left"/>
+      <w:pPr>
+        <w:tabs>
+          <w:tab w:val="num" w:pos="5760"/>
+        </w:tabs>
+        <w:ind w:left="5760" w:hanging="360"/>
+      </w:pPr>
+      <w:rPr>
+        <w:rFonts w:ascii="Wingdings" w:hAnsi="Wingdings" w:hint="default"/>
+        <w:sz w:val="20"/>
+      </w:rPr>
+    </w:lvl>
+    <w:lvl w:ilvl="8" w:tentative="1">
+      <w:start w:val="1"/>
+      <w:numFmt w:val="bullet"/>
+      <w:lvlText w:val=""/>
+      <w:lvlJc w:val="left"/>
+      <w:pPr>
+        <w:tabs>
+          <w:tab w:val="num" w:pos="6480"/>
+        </w:tabs>
+        <w:ind w:left="6480" w:hanging="360"/>
+      </w:pPr>
+      <w:rPr>
+        <w:rFonts w:ascii="Wingdings" w:hAnsi="Wingdings" w:hint="default"/>
+        <w:sz w:val="20"/>
+      </w:rPr>
+    </w:lvl>
+  </w:abstractNum>
+  <w:abstractNum w:abstractNumId="2" w15:restartNumberingAfterBreak="0">
+    <w:nsid w:val="42353F6F"/>
+    <w:multiLevelType w:val="multilevel"/>
+    <w:tmpl w:val="82EAD056"/>
+    <w:lvl w:ilvl="0">
+      <w:start w:val="1"/>
+      <w:numFmt w:val="bullet"/>
+      <w:lvlText w:val=""/>
+      <w:lvlJc w:val="left"/>
+      <w:pPr>
+        <w:tabs>
+          <w:tab w:val="num" w:pos="720"/>
+        </w:tabs>
+        <w:ind w:left="720" w:hanging="360"/>
+      </w:pPr>
+      <w:rPr>
+        <w:rFonts w:ascii="Symbol" w:hAnsi="Symbol" w:hint="default"/>
+        <w:sz w:val="20"/>
+      </w:rPr>
+    </w:lvl>
+    <w:lvl w:ilvl="1" w:tentative="1">
+      <w:start w:val="1"/>
+      <w:numFmt w:val="bullet"/>
+      <w:lvlText w:val="o"/>
+      <w:lvlJc w:val="left"/>
+      <w:pPr>
+        <w:tabs>
+          <w:tab w:val="num" w:pos="1440"/>
+        </w:tabs>
+        <w:ind w:left="1440" w:hanging="360"/>
+      </w:pPr>
+      <w:rPr>
+        <w:rFonts w:ascii="Courier New" w:hAnsi="Courier New" w:hint="default"/>
+        <w:sz w:val="20"/>
+      </w:rPr>
+    </w:lvl>
+    <w:lvl w:ilvl="2" w:tentative="1">
+      <w:start w:val="1"/>
+      <w:numFmt w:val="bullet"/>
+      <w:lvlText w:val=""/>
+      <w:lvlJc w:val="left"/>
+      <w:pPr>
+        <w:tabs>
+          <w:tab w:val="num" w:pos="2160"/>
+        </w:tabs>
+        <w:ind w:left="2160" w:hanging="360"/>
+      </w:pPr>
+      <w:rPr>
+        <w:rFonts w:ascii="Wingdings" w:hAnsi="Wingdings" w:hint="default"/>
+        <w:sz w:val="20"/>
+      </w:rPr>
+    </w:lvl>
+    <w:lvl w:ilvl="3" w:tentative="1">
+      <w:start w:val="1"/>
+      <w:numFmt w:val="bullet"/>
+      <w:lvlText w:val=""/>
+      <w:lvlJc w:val="left"/>
+      <w:pPr>
+        <w:tabs>
+          <w:tab w:val="num" w:pos="2880"/>
+        </w:tabs>
+        <w:ind w:left="2880" w:hanging="360"/>
+      </w:pPr>
+      <w:rPr>
+        <w:rFonts w:ascii="Wingdings" w:hAnsi="Wingdings" w:hint="default"/>
+        <w:sz w:val="20"/>
+      </w:rPr>
+    </w:lvl>
+    <w:lvl w:ilvl="4" w:tentative="1">
+      <w:start w:val="1"/>
+      <w:numFmt w:val="bullet"/>
+      <w:lvlText w:val=""/>
+      <w:lvlJc w:val="left"/>
+      <w:pPr>
+        <w:tabs>
+          <w:tab w:val="num" w:pos="3600"/>
+        </w:tabs>
+        <w:ind w:left="3600" w:hanging="360"/>
+      </w:pPr>
+      <w:rPr>
+        <w:rFonts w:ascii="Wingdings" w:hAnsi="Wingdings" w:hint="default"/>
+        <w:sz w:val="20"/>
+      </w:rPr>
+    </w:lvl>
+    <w:lvl w:ilvl="5" w:tentative="1">
+      <w:start w:val="1"/>
+      <w:numFmt w:val="bullet"/>
+      <w:lvlText w:val=""/>
+      <w:lvlJc w:val="left"/>
+      <w:pPr>
+        <w:tabs>
+          <w:tab w:val="num" w:pos="4320"/>
+        </w:tabs>
+        <w:ind w:left="4320" w:hanging="360"/>
+      </w:pPr>
+      <w:rPr>
+        <w:rFonts w:ascii="Wingdings" w:hAnsi="Wingdings" w:hint="default"/>
+        <w:sz w:val="20"/>
+      </w:rPr>
+    </w:lvl>
+    <w:lvl w:ilvl="6" w:tentative="1">
+      <w:start w:val="1"/>
+      <w:numFmt w:val="bullet"/>
+      <w:lvlText w:val=""/>
+      <w:lvlJc w:val="left"/>
+      <w:pPr>
+        <w:tabs>
+          <w:tab w:val="num" w:pos="5040"/>
+        </w:tabs>
+        <w:ind w:left="5040" w:hanging="360"/>
+      </w:pPr>
+      <w:rPr>
+        <w:rFonts w:ascii="Wingdings" w:hAnsi="Wingdings" w:hint="default"/>
+        <w:sz w:val="20"/>
+      </w:rPr>
+    </w:lvl>
+    <w:lvl w:ilvl="7" w:tentative="1">
+      <w:start w:val="1"/>
+      <w:numFmt w:val="bullet"/>
+      <w:lvlText w:val=""/>
+      <w:lvlJc w:val="left"/>
+      <w:pPr>
+        <w:tabs>
+          <w:tab w:val="num" w:pos="5760"/>
+        </w:tabs>
+        <w:ind w:left="5760" w:hanging="360"/>
+      </w:pPr>
+      <w:rPr>
+        <w:rFonts w:ascii="Wingdings" w:hAnsi="Wingdings" w:hint="default"/>
+        <w:sz w:val="20"/>
+      </w:rPr>
+    </w:lvl>
+    <w:lvl w:ilvl="8" w:tentative="1">
+      <w:start w:val="1"/>
+      <w:numFmt w:val="bullet"/>
+      <w:lvlText w:val=""/>
+      <w:lvlJc w:val="left"/>
+      <w:pPr>
+        <w:tabs>
+          <w:tab w:val="num" w:pos="6480"/>
+        </w:tabs>
+        <w:ind w:left="6480" w:hanging="360"/>
+      </w:pPr>
+      <w:rPr>
+        <w:rFonts w:ascii="Wingdings" w:hAnsi="Wingdings" w:hint="default"/>
+        <w:sz w:val="20"/>
+      </w:rPr>
+    </w:lvl>
+  </w:abstractNum>
+  <w:abstractNum w:abstractNumId="3" w15:restartNumberingAfterBreak="0">
     <w:nsid w:val="48B92EAD"/>
     <w:multiLevelType w:val="multilevel"/>
     <w:tmpl w:val="A14A3162"/>
@@ -744,7 +1404,7 @@
       </w:rPr>
     </w:lvl>
   </w:abstractNum>
-  <w:abstractNum w:abstractNumId="2" w15:restartNumberingAfterBreak="0">
+  <w:abstractNum w:abstractNumId="4" w15:restartNumberingAfterBreak="0">
     <w:nsid w:val="48B9304C"/>
     <w:multiLevelType w:val="multilevel"/>
     <w:tmpl w:val="1A5A43E4"/>
@@ -893,7 +1553,7 @@
       </w:rPr>
     </w:lvl>
   </w:abstractNum>
-  <w:abstractNum w:abstractNumId="3" w15:restartNumberingAfterBreak="0">
+  <w:abstractNum w:abstractNumId="5" w15:restartNumberingAfterBreak="0">
     <w:nsid w:val="491C7057"/>
     <w:multiLevelType w:val="multilevel"/>
     <w:tmpl w:val="350ED6CA"/>
@@ -1042,10 +1702,308 @@
       </w:rPr>
     </w:lvl>
   </w:abstractNum>
-  <w:abstractNum w:abstractNumId="4" w15:restartNumberingAfterBreak="0">
+  <w:abstractNum w:abstractNumId="6" w15:restartNumberingAfterBreak="0">
+    <w:nsid w:val="518D45DF"/>
+    <w:multiLevelType w:val="multilevel"/>
+    <w:tmpl w:val="992835AA"/>
+    <w:lvl w:ilvl="0">
+      <w:start w:val="1"/>
+      <w:numFmt w:val="bullet"/>
+      <w:lvlText w:val=""/>
+      <w:lvlJc w:val="left"/>
+      <w:pPr>
+        <w:tabs>
+          <w:tab w:val="num" w:pos="720"/>
+        </w:tabs>
+        <w:ind w:left="720" w:hanging="360"/>
+      </w:pPr>
+      <w:rPr>
+        <w:rFonts w:ascii="Symbol" w:hAnsi="Symbol" w:hint="default"/>
+        <w:sz w:val="20"/>
+      </w:rPr>
+    </w:lvl>
+    <w:lvl w:ilvl="1" w:tentative="1">
+      <w:start w:val="1"/>
+      <w:numFmt w:val="bullet"/>
+      <w:lvlText w:val="o"/>
+      <w:lvlJc w:val="left"/>
+      <w:pPr>
+        <w:tabs>
+          <w:tab w:val="num" w:pos="1440"/>
+        </w:tabs>
+        <w:ind w:left="1440" w:hanging="360"/>
+      </w:pPr>
+      <w:rPr>
+        <w:rFonts w:ascii="Courier New" w:hAnsi="Courier New" w:hint="default"/>
+        <w:sz w:val="20"/>
+      </w:rPr>
+    </w:lvl>
+    <w:lvl w:ilvl="2" w:tentative="1">
+      <w:start w:val="1"/>
+      <w:numFmt w:val="bullet"/>
+      <w:lvlText w:val=""/>
+      <w:lvlJc w:val="left"/>
+      <w:pPr>
+        <w:tabs>
+          <w:tab w:val="num" w:pos="2160"/>
+        </w:tabs>
+        <w:ind w:left="2160" w:hanging="360"/>
+      </w:pPr>
+      <w:rPr>
+        <w:rFonts w:ascii="Wingdings" w:hAnsi="Wingdings" w:hint="default"/>
+        <w:sz w:val="20"/>
+      </w:rPr>
+    </w:lvl>
+    <w:lvl w:ilvl="3" w:tentative="1">
+      <w:start w:val="1"/>
+      <w:numFmt w:val="bullet"/>
+      <w:lvlText w:val=""/>
+      <w:lvlJc w:val="left"/>
+      <w:pPr>
+        <w:tabs>
+          <w:tab w:val="num" w:pos="2880"/>
+        </w:tabs>
+        <w:ind w:left="2880" w:hanging="360"/>
+      </w:pPr>
+      <w:rPr>
+        <w:rFonts w:ascii="Wingdings" w:hAnsi="Wingdings" w:hint="default"/>
+        <w:sz w:val="20"/>
+      </w:rPr>
+    </w:lvl>
+    <w:lvl w:ilvl="4" w:tentative="1">
+      <w:start w:val="1"/>
+      <w:numFmt w:val="bullet"/>
+      <w:lvlText w:val=""/>
+      <w:lvlJc w:val="left"/>
+      <w:pPr>
+        <w:tabs>
+          <w:tab w:val="num" w:pos="3600"/>
+        </w:tabs>
+        <w:ind w:left="3600" w:hanging="360"/>
+      </w:pPr>
+      <w:rPr>
+        <w:rFonts w:ascii="Wingdings" w:hAnsi="Wingdings" w:hint="default"/>
+        <w:sz w:val="20"/>
+      </w:rPr>
+    </w:lvl>
+    <w:lvl w:ilvl="5" w:tentative="1">
+      <w:start w:val="1"/>
+      <w:numFmt w:val="bullet"/>
+      <w:lvlText w:val=""/>
+      <w:lvlJc w:val="left"/>
+      <w:pPr>
+        <w:tabs>
+          <w:tab w:val="num" w:pos="4320"/>
+        </w:tabs>
+        <w:ind w:left="4320" w:hanging="360"/>
+      </w:pPr>
+      <w:rPr>
+        <w:rFonts w:ascii="Wingdings" w:hAnsi="Wingdings" w:hint="default"/>
+        <w:sz w:val="20"/>
+      </w:rPr>
+    </w:lvl>
+    <w:lvl w:ilvl="6" w:tentative="1">
+      <w:start w:val="1"/>
+      <w:numFmt w:val="bullet"/>
+      <w:lvlText w:val=""/>
+      <w:lvlJc w:val="left"/>
+      <w:pPr>
+        <w:tabs>
+          <w:tab w:val="num" w:pos="5040"/>
+        </w:tabs>
+        <w:ind w:left="5040" w:hanging="360"/>
+      </w:pPr>
+      <w:rPr>
+        <w:rFonts w:ascii="Wingdings" w:hAnsi="Wingdings" w:hint="default"/>
+        <w:sz w:val="20"/>
+      </w:rPr>
+    </w:lvl>
+    <w:lvl w:ilvl="7" w:tentative="1">
+      <w:start w:val="1"/>
+      <w:numFmt w:val="bullet"/>
+      <w:lvlText w:val=""/>
+      <w:lvlJc w:val="left"/>
+      <w:pPr>
+        <w:tabs>
+          <w:tab w:val="num" w:pos="5760"/>
+        </w:tabs>
+        <w:ind w:left="5760" w:hanging="360"/>
+      </w:pPr>
+      <w:rPr>
+        <w:rFonts w:ascii="Wingdings" w:hAnsi="Wingdings" w:hint="default"/>
+        <w:sz w:val="20"/>
+      </w:rPr>
+    </w:lvl>
+    <w:lvl w:ilvl="8" w:tentative="1">
+      <w:start w:val="1"/>
+      <w:numFmt w:val="bullet"/>
+      <w:lvlText w:val=""/>
+      <w:lvlJc w:val="left"/>
+      <w:pPr>
+        <w:tabs>
+          <w:tab w:val="num" w:pos="6480"/>
+        </w:tabs>
+        <w:ind w:left="6480" w:hanging="360"/>
+      </w:pPr>
+      <w:rPr>
+        <w:rFonts w:ascii="Wingdings" w:hAnsi="Wingdings" w:hint="default"/>
+        <w:sz w:val="20"/>
+      </w:rPr>
+    </w:lvl>
+  </w:abstractNum>
+  <w:abstractNum w:abstractNumId="7" w15:restartNumberingAfterBreak="0">
     <w:nsid w:val="6CC3370B"/>
     <w:multiLevelType w:val="multilevel"/>
     <w:tmpl w:val="B71C29CA"/>
+    <w:lvl w:ilvl="0">
+      <w:start w:val="1"/>
+      <w:numFmt w:val="bullet"/>
+      <w:lvlText w:val=""/>
+      <w:lvlJc w:val="left"/>
+      <w:pPr>
+        <w:tabs>
+          <w:tab w:val="num" w:pos="720"/>
+        </w:tabs>
+        <w:ind w:left="720" w:hanging="360"/>
+      </w:pPr>
+      <w:rPr>
+        <w:rFonts w:ascii="Symbol" w:hAnsi="Symbol" w:hint="default"/>
+        <w:sz w:val="20"/>
+      </w:rPr>
+    </w:lvl>
+    <w:lvl w:ilvl="1" w:tentative="1">
+      <w:start w:val="1"/>
+      <w:numFmt w:val="bullet"/>
+      <w:lvlText w:val="o"/>
+      <w:lvlJc w:val="left"/>
+      <w:pPr>
+        <w:tabs>
+          <w:tab w:val="num" w:pos="1440"/>
+        </w:tabs>
+        <w:ind w:left="1440" w:hanging="360"/>
+      </w:pPr>
+      <w:rPr>
+        <w:rFonts w:ascii="Courier New" w:hAnsi="Courier New" w:hint="default"/>
+        <w:sz w:val="20"/>
+      </w:rPr>
+    </w:lvl>
+    <w:lvl w:ilvl="2" w:tentative="1">
+      <w:start w:val="1"/>
+      <w:numFmt w:val="bullet"/>
+      <w:lvlText w:val=""/>
+      <w:lvlJc w:val="left"/>
+      <w:pPr>
+        <w:tabs>
+          <w:tab w:val="num" w:pos="2160"/>
+        </w:tabs>
+        <w:ind w:left="2160" w:hanging="360"/>
+      </w:pPr>
+      <w:rPr>
+        <w:rFonts w:ascii="Wingdings" w:hAnsi="Wingdings" w:hint="default"/>
+        <w:sz w:val="20"/>
+      </w:rPr>
+    </w:lvl>
+    <w:lvl w:ilvl="3" w:tentative="1">
+      <w:start w:val="1"/>
+      <w:numFmt w:val="bullet"/>
+      <w:lvlText w:val=""/>
+      <w:lvlJc w:val="left"/>
+      <w:pPr>
+        <w:tabs>
+          <w:tab w:val="num" w:pos="2880"/>
+        </w:tabs>
+        <w:ind w:left="2880" w:hanging="360"/>
+      </w:pPr>
+      <w:rPr>
+        <w:rFonts w:ascii="Wingdings" w:hAnsi="Wingdings" w:hint="default"/>
+        <w:sz w:val="20"/>
+      </w:rPr>
+    </w:lvl>
+    <w:lvl w:ilvl="4" w:tentative="1">
+      <w:start w:val="1"/>
+      <w:numFmt w:val="bullet"/>
+      <w:lvlText w:val=""/>
+      <w:lvlJc w:val="left"/>
+      <w:pPr>
+        <w:tabs>
+          <w:tab w:val="num" w:pos="3600"/>
+        </w:tabs>
+        <w:ind w:left="3600" w:hanging="360"/>
+      </w:pPr>
+      <w:rPr>
+        <w:rFonts w:ascii="Wingdings" w:hAnsi="Wingdings" w:hint="default"/>
+        <w:sz w:val="20"/>
+      </w:rPr>
+    </w:lvl>
+    <w:lvl w:ilvl="5" w:tentative="1">
+      <w:start w:val="1"/>
+      <w:numFmt w:val="bullet"/>
+      <w:lvlText w:val=""/>
+      <w:lvlJc w:val="left"/>
+      <w:pPr>
+        <w:tabs>
+          <w:tab w:val="num" w:pos="4320"/>
+        </w:tabs>
+        <w:ind w:left="4320" w:hanging="360"/>
+      </w:pPr>
+      <w:rPr>
+        <w:rFonts w:ascii="Wingdings" w:hAnsi="Wingdings" w:hint="default"/>
+        <w:sz w:val="20"/>
+      </w:rPr>
+    </w:lvl>
+    <w:lvl w:ilvl="6" w:tentative="1">
+      <w:start w:val="1"/>
+      <w:numFmt w:val="bullet"/>
+      <w:lvlText w:val=""/>
+      <w:lvlJc w:val="left"/>
+      <w:pPr>
+        <w:tabs>
+          <w:tab w:val="num" w:pos="5040"/>
+        </w:tabs>
+        <w:ind w:left="5040" w:hanging="360"/>
+      </w:pPr>
+      <w:rPr>
+        <w:rFonts w:ascii="Wingdings" w:hAnsi="Wingdings" w:hint="default"/>
+        <w:sz w:val="20"/>
+      </w:rPr>
+    </w:lvl>
+    <w:lvl w:ilvl="7" w:tentative="1">
+      <w:start w:val="1"/>
+      <w:numFmt w:val="bullet"/>
+      <w:lvlText w:val=""/>
+      <w:lvlJc w:val="left"/>
+      <w:pPr>
+        <w:tabs>
+          <w:tab w:val="num" w:pos="5760"/>
+        </w:tabs>
+        <w:ind w:left="5760" w:hanging="360"/>
+      </w:pPr>
+      <w:rPr>
+        <w:rFonts w:ascii="Wingdings" w:hAnsi="Wingdings" w:hint="default"/>
+        <w:sz w:val="20"/>
+      </w:rPr>
+    </w:lvl>
+    <w:lvl w:ilvl="8" w:tentative="1">
+      <w:start w:val="1"/>
+      <w:numFmt w:val="bullet"/>
+      <w:lvlText w:val=""/>
+      <w:lvlJc w:val="left"/>
+      <w:pPr>
+        <w:tabs>
+          <w:tab w:val="num" w:pos="6480"/>
+        </w:tabs>
+        <w:ind w:left="6480" w:hanging="360"/>
+      </w:pPr>
+      <w:rPr>
+        <w:rFonts w:ascii="Wingdings" w:hAnsi="Wingdings" w:hint="default"/>
+        <w:sz w:val="20"/>
+      </w:rPr>
+    </w:lvl>
+  </w:abstractNum>
+  <w:abstractNum w:abstractNumId="8" w15:restartNumberingAfterBreak="0">
+    <w:nsid w:val="7FDE44E6"/>
+    <w:multiLevelType w:val="multilevel"/>
+    <w:tmpl w:val="DFEC04F0"/>
     <w:lvl w:ilvl="0">
       <w:start w:val="1"/>
       <w:numFmt w:val="bullet"/>
@@ -1252,16 +2210,28 @@
     <w:abstractNumId w:val="0"/>
   </w:num>
   <w:num w:numId="21">
+    <w:abstractNumId w:val="4"/>
+  </w:num>
+  <w:num w:numId="22">
+    <w:abstractNumId w:val="7"/>
+  </w:num>
+  <w:num w:numId="23">
+    <w:abstractNumId w:val="5"/>
+  </w:num>
+  <w:num w:numId="24">
+    <w:abstractNumId w:val="3"/>
+  </w:num>
+  <w:num w:numId="25">
+    <w:abstractNumId w:val="1"/>
+  </w:num>
+  <w:num w:numId="26">
     <w:abstractNumId w:val="2"/>
   </w:num>
-  <w:num w:numId="22">
-    <w:abstractNumId w:val="4"/>
+  <w:num w:numId="27">
+    <w:abstractNumId w:val="8"/>
   </w:num>
-  <w:num w:numId="23">
-    <w:abstractNumId w:val="3"/>
-  </w:num>
-  <w:num w:numId="24">
-    <w:abstractNumId w:val="1"/>
+  <w:num w:numId="28">
+    <w:abstractNumId w:val="6"/>
   </w:num>
 </w:numbering>
 </file>
@@ -2334,6 +3304,22 @@
       <w:outlineLvl w:val="9"/>
     </w:pPr>
   </w:style>
+  <w:style w:type="paragraph" w:styleId="NormalWeb">
+    <w:name w:val="Normal (Web)"/>
+    <w:basedOn w:val="Normal"/>
+    <w:uiPriority w:val="99"/>
+    <w:semiHidden/>
+    <w:unhideWhenUsed/>
+    <w:rsid w:val="004337CE"/>
+    <w:pPr>
+      <w:spacing w:before="100" w:beforeAutospacing="1" w:after="100" w:afterAutospacing="1" w:line="240" w:lineRule="auto"/>
+    </w:pPr>
+    <w:rPr>
+      <w:rFonts w:ascii="Times New Roman" w:eastAsia="Times New Roman" w:hAnsi="Times New Roman" w:cs="Times New Roman"/>
+      <w:sz w:val="24"/>
+      <w:szCs w:val="24"/>
+    </w:rPr>
+  </w:style>
 </w:styles>
 </file>
 

</xml_diff>